<commit_message>
Revert "Merge branch 'master' into revert/test"
This reverts commit dfa4474129d690cf42e1aa445c0b886f7c590ece, reversing
changes made to 83b0584f3bf747d4a228ea1d8ea8607f4a89cf6b.
</commit_message>
<xml_diff>
--- a/A1_TransactionRecord/01_TransactionRecord.docx
+++ b/A1_TransactionRecord/01_TransactionRecord.docx
@@ -2376,19 +2376,7 @@
           <w:sz w:val="22"/>
           <w:shd w:fill="FFFF00" w:val="clear"/>
         </w:rPr>
-        <w:t xml:space="preserve">Buy </w:t>
-      </w:r>
-      <w:r>
-        <w:rPr>
-          <w:rFonts w:ascii="Arial" w:hAnsi="Arial" w:cs="Arial" w:eastAsia="Arial"/>
-          <w:strike w:val="true"/>
-          <w:color w:val="auto"/>
-          <w:spacing w:val="0"/>
-          <w:position w:val="0"/>
-          <w:sz w:val="22"/>
-          <w:shd w:fill="FFFF00" w:val="clear"/>
-        </w:rPr>
-        <w:t xml:space="preserve">100 shares of Microsoft (MSFT) at $123.45 per share</w:t>
+        <w:t xml:space="preserve">Buy 100 shares of Microsoft (MSFT) at $123.45 per share</w:t>
       </w:r>
     </w:p>
     <w:p>
@@ -2418,19 +2406,7 @@
           <w:sz w:val="22"/>
           <w:shd w:fill="FFFF00" w:val="clear"/>
         </w:rPr>
-        <w:t xml:space="preserve">Sell </w:t>
-      </w:r>
-      <w:r>
-        <w:rPr>
-          <w:rFonts w:ascii="Arial" w:hAnsi="Arial" w:cs="Arial" w:eastAsia="Arial"/>
-          <w:strike w:val="true"/>
-          <w:color w:val="auto"/>
-          <w:spacing w:val="0"/>
-          <w:position w:val="0"/>
-          <w:sz w:val="22"/>
-          <w:shd w:fill="FFFF00" w:val="clear"/>
-        </w:rPr>
-        <w:t xml:space="preserve">100 shares of Google (GOOG) at $2,701.76 per share</w:t>
+        <w:t xml:space="preserve">Sell 100 shares of Google (GOOG) at $2,701.76 per share</w:t>
       </w:r>
     </w:p>
     <w:p>
@@ -2531,18 +2507,16 @@
         <w:jc w:val="left"/>
         <w:rPr>
           <w:rFonts w:ascii="Arial" w:hAnsi="Arial" w:cs="Arial" w:eastAsia="Arial"/>
-          <w:strike w:val="true"/>
-          <w:color w:val="auto"/>
-          <w:spacing w:val="0"/>
-          <w:position w:val="0"/>
-          <w:sz w:val="22"/>
-          <w:shd w:fill="auto" w:val="clear"/>
-        </w:rPr>
-      </w:pPr>
-      <w:r>
-        <w:rPr>
-          <w:rFonts w:ascii="Arial" w:hAnsi="Arial" w:cs="Arial" w:eastAsia="Arial"/>
-          <w:strike w:val="true"/>
+          <w:color w:val="auto"/>
+          <w:spacing w:val="0"/>
+          <w:position w:val="0"/>
+          <w:sz w:val="22"/>
+          <w:shd w:fill="auto" w:val="clear"/>
+        </w:rPr>
+      </w:pPr>
+      <w:r>
+        <w:rPr>
+          <w:rFonts w:ascii="Arial" w:hAnsi="Arial" w:cs="Arial" w:eastAsia="Arial"/>
           <w:color w:val="auto"/>
           <w:spacing w:val="0"/>
           <w:position w:val="0"/>
@@ -2555,7 +2529,6 @@
         <w:rPr>
           <w:rFonts w:ascii="Arial" w:hAnsi="Arial" w:cs="Arial" w:eastAsia="Arial"/>
           <w:i/>
-          <w:strike w:val="true"/>
           <w:color w:val="auto"/>
           <w:spacing w:val="0"/>
           <w:position w:val="0"/>
@@ -2567,7 +2540,6 @@
       <w:r>
         <w:rPr>
           <w:rFonts w:ascii="Arial" w:hAnsi="Arial" w:cs="Arial" w:eastAsia="Arial"/>
-          <w:strike w:val="true"/>
           <w:color w:val="auto"/>
           <w:spacing w:val="0"/>
           <w:position w:val="0"/>
@@ -2590,7 +2562,6 @@
           <w:rFonts w:ascii="Arial" w:hAnsi="Arial" w:cs="Arial" w:eastAsia="Arial"/>
           <w:b/>
           <w:i/>
-          <w:strike w:val="true"/>
           <w:color w:val="auto"/>
           <w:spacing w:val="0"/>
           <w:position w:val="0"/>
@@ -2603,7 +2574,6 @@
           <w:rFonts w:ascii="Arial" w:hAnsi="Arial" w:cs="Arial" w:eastAsia="Arial"/>
           <w:b/>
           <w:i/>
-          <w:strike w:val="true"/>
           <w:color w:val="auto"/>
           <w:spacing w:val="0"/>
           <w:position w:val="0"/>

</xml_diff>